<commit_message>
Software Requirements Doc V2 überarbeitet
</commit_message>
<xml_diff>
--- a/doc/task02/Software_Requirements_Specification_V2.docx
+++ b/doc/task02/Software_Requirements_Specification_V2.docx
@@ -2,7 +2,10 @@
 <file path=word/document.xml><?xml version="1.0" encoding="utf-8"?>
 <w:document xmlns:wpc="http://schemas.microsoft.com/office/word/2010/wordprocessingCanvas" xmlns:cx="http://schemas.microsoft.com/office/drawing/2014/chartex" xmlns:cx1="http://schemas.microsoft.com/office/drawing/2015/9/8/chartex" xmlns:cx2="http://schemas.microsoft.com/office/drawing/2015/10/21/chartex" xmlns:cx3="http://schemas.microsoft.com/office/drawing/2016/5/9/chartex" xmlns:cx4="http://schemas.microsoft.com/office/drawing/2016/5/10/chartex" xmlns:cx5="http://schemas.microsoft.com/office/drawing/2016/5/11/chartex" xmlns:cx6="http://schemas.microsoft.com/office/drawing/2016/5/12/chartex" xmlns:cx7="http://schemas.microsoft.com/office/drawing/2016/5/13/chartex" xmlns:cx8="http://schemas.microsoft.com/office/drawing/2016/5/14/chartex" xmlns:mc="http://schemas.openxmlformats.org/markup-compatibility/2006" xmlns:aink="http://schemas.microsoft.com/office/drawing/2016/ink" xmlns:am3d="http://schemas.microsoft.com/office/drawing/2017/model3d" xmlns:o="urn:schemas-microsoft-com:office:office" xmlns:r="http://schemas.openxmlformats.org/officeDocument/2006/relationships" xmlns:m="http://schemas.openxmlformats.org/officeDocument/2006/math" xmlns:v="urn:schemas-microsoft-com:vml" xmlns:wp14="http://schemas.microsoft.com/office/word/2010/wordprocessingDrawing" xmlns:wp="http://schemas.openxmlformats.org/drawingml/2006/wordprocessingDrawing" xmlns:w10="urn:schemas-microsoft-com:office:word" xmlns:w="http://schemas.openxmlformats.org/wordprocessingml/2006/main" xmlns:w14="http://schemas.microsoft.com/office/word/2010/wordml" xmlns:w15="http://schemas.microsoft.com/office/word/2012/wordml" xmlns:w16cid="http://schemas.microsoft.com/office/word/2016/wordml/cid" xmlns:w16se="http://schemas.microsoft.com/office/word/2015/wordml/symex" xmlns:wpg="http://schemas.microsoft.com/office/word/2010/wordprocessingGroup" xmlns:wpi="http://schemas.microsoft.com/office/word/2010/wordprocessingInk" xmlns:wne="http://schemas.microsoft.com/office/word/2006/wordml" xmlns:wps="http://schemas.microsoft.com/office/word/2010/wordprocessingShape" mc:Ignorable="w14 w15 w16se w16cid wp14">
   <w:body>
-    <w:p/>
+    <w:p>
+      <w:bookmarkStart w:id="0" w:name="_GoBack"/>
+      <w:bookmarkEnd w:id="0"/>
+    </w:p>
     <w:p>
       <w:pPr>
         <w:pStyle w:val="Titel"/>
@@ -1609,7 +1612,7 @@
                 <w:noProof/>
                 <w:webHidden/>
               </w:rPr>
-              <w:t>9</w:t>
+              <w:t>10</w:t>
             </w:r>
             <w:r>
               <w:rPr>
@@ -1808,11 +1811,11 @@
       <w:pPr>
         <w:pStyle w:val="berschrift1"/>
       </w:pPr>
-      <w:bookmarkStart w:id="0" w:name="_Toc5618069"/>
+      <w:bookmarkStart w:id="1" w:name="_Toc5618069"/>
       <w:r>
         <w:t>Vorwort</w:t>
       </w:r>
-      <w:bookmarkEnd w:id="0"/>
+      <w:bookmarkEnd w:id="1"/>
       <w:r>
         <w:fldChar w:fldCharType="begin"/>
       </w:r>
@@ -1833,7 +1836,7 @@
       <w:pPr>
         <w:pStyle w:val="berschrift2"/>
       </w:pPr>
-      <w:bookmarkStart w:id="1" w:name="_Toc5618070"/>
+      <w:bookmarkStart w:id="2" w:name="_Toc5618070"/>
       <w:r>
         <w:t>Zielpublikum</w:t>
       </w:r>
@@ -1855,7 +1858,7 @@
       <w:r>
         <w:t xml:space="preserve"> dieses Dokuments</w:t>
       </w:r>
-      <w:bookmarkEnd w:id="1"/>
+      <w:bookmarkEnd w:id="2"/>
     </w:p>
     <w:p>
       <w:r>
@@ -1891,11 +1894,11 @@
       <w:pPr>
         <w:pStyle w:val="berschrift2"/>
       </w:pPr>
-      <w:bookmarkStart w:id="2" w:name="_Toc5618071"/>
+      <w:bookmarkStart w:id="3" w:name="_Toc5618071"/>
       <w:r>
         <w:t>Änderungsverzeichnis</w:t>
       </w:r>
-      <w:bookmarkEnd w:id="2"/>
+      <w:bookmarkEnd w:id="3"/>
       <w:r>
         <w:fldChar w:fldCharType="begin"/>
       </w:r>
@@ -2088,12 +2091,12 @@
       <w:pPr>
         <w:pStyle w:val="berschrift1"/>
       </w:pPr>
-      <w:bookmarkStart w:id="3" w:name="_Toc5618072"/>
+      <w:bookmarkStart w:id="4" w:name="_Toc5618072"/>
       <w:r>
         <w:lastRenderedPageBreak/>
         <w:t>Einleitung</w:t>
       </w:r>
-      <w:bookmarkEnd w:id="3"/>
+      <w:bookmarkEnd w:id="4"/>
       <w:r>
         <w:fldChar w:fldCharType="begin"/>
       </w:r>
@@ -2241,11 +2244,11 @@
       <w:pPr>
         <w:pStyle w:val="berschrift1"/>
       </w:pPr>
-      <w:bookmarkStart w:id="4" w:name="_Toc5618073"/>
+      <w:bookmarkStart w:id="5" w:name="_Toc5618073"/>
       <w:r>
         <w:t>Glossar</w:t>
       </w:r>
-      <w:bookmarkEnd w:id="4"/>
+      <w:bookmarkEnd w:id="5"/>
       <w:r>
         <w:fldChar w:fldCharType="begin"/>
       </w:r>
@@ -2315,18 +2318,10 @@
     <w:p>
       <w:pPr>
         <w:pStyle w:val="Untertitel"/>
-        <w:rPr>
-          <w:lang w:val="fr-CH"/>
-        </w:rPr>
-      </w:pPr>
-      <w:proofErr w:type="spellStart"/>
-      <w:r>
-        <w:rPr>
-          <w:lang w:val="fr-CH"/>
-        </w:rPr>
+      </w:pPr>
+      <w:r>
         <w:t>Depressionsspirale</w:t>
       </w:r>
-      <w:proofErr w:type="spellEnd"/>
     </w:p>
     <w:p>
       <w:r>
@@ -2406,15 +2401,9 @@
     <w:p>
       <w:pPr>
         <w:pStyle w:val="Untertitel"/>
-        <w:rPr>
-          <w:lang w:val="fr-CH"/>
-        </w:rPr>
       </w:pPr>
       <w:proofErr w:type="spellStart"/>
       <w:r>
-        <w:rPr>
-          <w:lang w:val="fr-CH"/>
-        </w:rPr>
         <w:t>Vaadin</w:t>
       </w:r>
       <w:proofErr w:type="spellEnd"/>
@@ -2436,7 +2425,7 @@
       <w:pPr>
         <w:pStyle w:val="berschrift1"/>
       </w:pPr>
-      <w:bookmarkStart w:id="5" w:name="_Toc5618074"/>
+      <w:bookmarkStart w:id="6" w:name="_Toc5618074"/>
       <w:r>
         <w:t xml:space="preserve">User </w:t>
       </w:r>
@@ -2448,7 +2437,7 @@
       <w:r>
         <w:t xml:space="preserve"> Definition</w:t>
       </w:r>
-      <w:bookmarkEnd w:id="5"/>
+      <w:bookmarkEnd w:id="6"/>
       <w:r>
         <w:fldChar w:fldCharType="begin"/>
       </w:r>
@@ -2505,14 +2494,14 @@
           <w:lang w:val="en-GB"/>
         </w:rPr>
       </w:pPr>
-      <w:bookmarkStart w:id="6" w:name="_Toc5618075"/>
+      <w:bookmarkStart w:id="7" w:name="_Toc5618075"/>
       <w:r>
         <w:rPr>
           <w:lang w:val="en-GB"/>
         </w:rPr>
         <w:t>Use Case Diagram</w:t>
       </w:r>
-      <w:bookmarkEnd w:id="6"/>
+      <w:bookmarkEnd w:id="7"/>
       <w:r>
         <w:rPr>
           <w:lang w:val="en-GB"/>
@@ -2602,12 +2591,12 @@
       <w:pPr>
         <w:pStyle w:val="berschrift2"/>
       </w:pPr>
-      <w:bookmarkStart w:id="7" w:name="_Toc5618076"/>
+      <w:bookmarkStart w:id="8" w:name="_Toc5618076"/>
       <w:r>
         <w:lastRenderedPageBreak/>
         <w:t>Use Cases</w:t>
       </w:r>
-      <w:bookmarkEnd w:id="7"/>
+      <w:bookmarkEnd w:id="8"/>
       <w:r>
         <w:fldChar w:fldCharType="begin"/>
       </w:r>
@@ -2628,11 +2617,11 @@
       <w:pPr>
         <w:pStyle w:val="berschrift3"/>
       </w:pPr>
-      <w:bookmarkStart w:id="8" w:name="_Toc5618077"/>
+      <w:bookmarkStart w:id="9" w:name="_Toc5618077"/>
       <w:r>
         <w:t>Use Case 1: Termin erstellen</w:t>
       </w:r>
-      <w:bookmarkEnd w:id="8"/>
+      <w:bookmarkEnd w:id="9"/>
     </w:p>
     <w:p>
       <w:pPr>
@@ -4076,7 +4065,7 @@
       <w:pPr>
         <w:pStyle w:val="berschrift3"/>
       </w:pPr>
-      <w:bookmarkStart w:id="9" w:name="_Toc5618078"/>
+      <w:bookmarkStart w:id="10" w:name="_Toc5618078"/>
       <w:r>
         <w:t xml:space="preserve">Use </w:t>
       </w:r>
@@ -4086,7 +4075,7 @@
       <w:r>
         <w:t xml:space="preserve"> 2: Stimmung erfassen</w:t>
       </w:r>
-      <w:bookmarkEnd w:id="9"/>
+      <w:bookmarkEnd w:id="10"/>
     </w:p>
     <w:p>
       <w:pPr>
@@ -6745,11 +6734,11 @@
       <w:pPr>
         <w:pStyle w:val="berschrift3"/>
       </w:pPr>
-      <w:bookmarkStart w:id="10" w:name="_Toc5618079"/>
+      <w:bookmarkStart w:id="11" w:name="_Toc5618079"/>
       <w:r>
         <w:t>Use Case 3: Vorschläge für Aktivitäten</w:t>
       </w:r>
-      <w:bookmarkEnd w:id="10"/>
+      <w:bookmarkEnd w:id="11"/>
     </w:p>
     <w:p>
       <w:pPr>
@@ -7666,23 +7655,13 @@
                 <w:szCs w:val="22"/>
               </w:rPr>
             </w:pPr>
-            <w:proofErr w:type="gramStart"/>
-            <w:r>
-              <w:rPr>
-                <w:rFonts w:asciiTheme="minorHAnsi" w:hAnsiTheme="minorHAnsi" w:cstheme="minorHAnsi"/>
-                <w:sz w:val="22"/>
-                <w:szCs w:val="22"/>
-              </w:rPr>
-              <w:t>Filtert</w:t>
-            </w:r>
-            <w:proofErr w:type="gramEnd"/>
-            <w:r>
-              <w:rPr>
-                <w:rFonts w:asciiTheme="minorHAnsi" w:hAnsiTheme="minorHAnsi" w:cstheme="minorHAnsi"/>
-                <w:sz w:val="22"/>
-                <w:szCs w:val="22"/>
-              </w:rPr>
-              <w:t xml:space="preserve"> die Aktivitäten seinen Bedürfnissen entsprechend.</w:t>
+            <w:r>
+              <w:rPr>
+                <w:rFonts w:asciiTheme="minorHAnsi" w:hAnsiTheme="minorHAnsi" w:cstheme="minorHAnsi"/>
+                <w:sz w:val="22"/>
+                <w:szCs w:val="22"/>
+              </w:rPr>
+              <w:t>Filtert die Aktivitäten seinen Bedürfnissen entsprechend.</w:t>
             </w:r>
           </w:p>
         </w:tc>
@@ -8336,11 +8315,11 @@
       <w:pPr>
         <w:pStyle w:val="berschrift1"/>
       </w:pPr>
-      <w:bookmarkStart w:id="11" w:name="_Toc5618080"/>
+      <w:bookmarkStart w:id="12" w:name="_Toc5618080"/>
       <w:r>
         <w:t>System Architecture</w:t>
       </w:r>
-      <w:bookmarkEnd w:id="11"/>
+      <w:bookmarkEnd w:id="12"/>
       <w:r>
         <w:fldChar w:fldCharType="begin"/>
       </w:r>
@@ -8470,7 +8449,7 @@
       <w:pPr>
         <w:pStyle w:val="berschrift1"/>
       </w:pPr>
-      <w:bookmarkStart w:id="12" w:name="_Toc5618081"/>
+      <w:bookmarkStart w:id="13" w:name="_Toc5618081"/>
       <w:r>
         <w:t xml:space="preserve">System </w:t>
       </w:r>
@@ -8486,7 +8465,7 @@
       <w:r>
         <w:t>Specification</w:t>
       </w:r>
-      <w:bookmarkEnd w:id="12"/>
+      <w:bookmarkEnd w:id="13"/>
       <w:proofErr w:type="spellEnd"/>
       <w:r>
         <w:fldChar w:fldCharType="begin"/>
@@ -8564,15 +8543,7 @@
       </w:pPr>
       <w:r>
         <w:lastRenderedPageBreak/>
-        <w:t xml:space="preserve">Durch die Anforderung, dass sowohl der Patient </w:t>
-      </w:r>
-      <w:proofErr w:type="gramStart"/>
-      <w:r>
-        <w:t>selber</w:t>
-      </w:r>
-      <w:proofErr w:type="gramEnd"/>
-      <w:r>
-        <w:t xml:space="preserve"> (</w:t>
+        <w:t>Durch die Anforderung, dass sowohl der Patient selber (</w:t>
       </w:r>
       <w:r>
         <w:t>M</w:t>
@@ -8978,7 +8949,7 @@
       <w:pPr>
         <w:pStyle w:val="berschrift1"/>
       </w:pPr>
-      <w:bookmarkStart w:id="13" w:name="_Toc5618082"/>
+      <w:bookmarkStart w:id="14" w:name="_Toc5618082"/>
       <w:r>
         <w:t xml:space="preserve">System </w:t>
       </w:r>
@@ -8988,7 +8959,7 @@
       <w:r>
         <w:t>odels</w:t>
       </w:r>
-      <w:bookmarkEnd w:id="13"/>
+      <w:bookmarkEnd w:id="14"/>
       <w:r>
         <w:fldChar w:fldCharType="begin"/>
       </w:r>
@@ -9007,15 +8978,7 @@
     </w:p>
     <w:p>
       <w:r>
-        <w:t xml:space="preserve">Das Kapitel System Models umfasst die Beschreibung der Beziehung zwischen den Systemkomponenten sowie zwischen dem Gesamtsystem und dessen Kontext. Hier wird am Beispiel eines Kalendereintrags gezeigt, wie die Interaktion </w:t>
-      </w:r>
-      <w:proofErr w:type="gramStart"/>
-      <w:r>
-        <w:t>zwischen Patient</w:t>
-      </w:r>
-      <w:proofErr w:type="gramEnd"/>
-      <w:r>
-        <w:t>, Device und Cloud aussieht.</w:t>
+        <w:t>Das Kapitel System Models umfasst die Beschreibung der Beziehung zwischen den Systemkomponenten sowie zwischen dem Gesamtsystem und dessen Kontext. Hier wird am Beispiel eines Kalendereintrags gezeigt, wie die Interaktion zwischen Patient, Device und Cloud aussieht.</w:t>
       </w:r>
     </w:p>
     <w:p>
@@ -9071,7 +9034,7 @@
       <w:pPr>
         <w:pStyle w:val="berschrift1"/>
       </w:pPr>
-      <w:bookmarkStart w:id="14" w:name="_Toc5618083"/>
+      <w:bookmarkStart w:id="15" w:name="_Toc5618083"/>
       <w:r>
         <w:t xml:space="preserve">System </w:t>
       </w:r>
@@ -9081,7 +9044,7 @@
       <w:r>
         <w:t>volution</w:t>
       </w:r>
-      <w:bookmarkEnd w:id="14"/>
+      <w:bookmarkEnd w:id="15"/>
       <w:r>
         <w:fldChar w:fldCharType="begin"/>
       </w:r>
@@ -9288,12 +9251,12 @@
       <w:pPr>
         <w:pStyle w:val="berschrift1"/>
       </w:pPr>
-      <w:bookmarkStart w:id="15" w:name="_Toc5618084"/>
+      <w:bookmarkStart w:id="16" w:name="_Toc5618084"/>
       <w:proofErr w:type="spellStart"/>
       <w:r>
         <w:t>Testing</w:t>
       </w:r>
-      <w:bookmarkEnd w:id="15"/>
+      <w:bookmarkEnd w:id="16"/>
       <w:proofErr w:type="spellEnd"/>
       <w:r>
         <w:fldChar w:fldCharType="begin"/>
@@ -9437,11 +9400,11 @@
       <w:pPr>
         <w:pStyle w:val="berschrift2"/>
       </w:pPr>
-      <w:bookmarkStart w:id="16" w:name="_Toc5618085"/>
+      <w:bookmarkStart w:id="17" w:name="_Toc5618085"/>
       <w:r>
         <w:t>Komponenten Tests (Unit-Tests)</w:t>
       </w:r>
-      <w:bookmarkEnd w:id="16"/>
+      <w:bookmarkEnd w:id="17"/>
     </w:p>
     <w:tbl>
       <w:tblPr>
@@ -9782,15 +9745,24 @@
       </w:tr>
     </w:tbl>
     <w:p/>
+    <w:p/>
+    <w:p/>
+    <w:p/>
+    <w:p/>
+    <w:p/>
+    <w:p/>
+    <w:p/>
+    <w:p/>
     <w:p>
       <w:pPr>
         <w:pStyle w:val="berschrift2"/>
       </w:pPr>
-      <w:bookmarkStart w:id="17" w:name="_Toc5618086"/>
-      <w:r>
+      <w:bookmarkStart w:id="18" w:name="_Toc5618086"/>
+      <w:r>
+        <w:lastRenderedPageBreak/>
         <w:t>Systemtests</w:t>
       </w:r>
-      <w:bookmarkEnd w:id="17"/>
+      <w:bookmarkEnd w:id="18"/>
     </w:p>
     <w:tbl>
       <w:tblPr>
@@ -10087,7 +10059,6 @@
               <w:jc w:val="left"/>
             </w:pPr>
             <w:r>
-              <w:lastRenderedPageBreak/>
               <w:t>Auswertung</w:t>
             </w:r>
           </w:p>
@@ -10113,16 +10084,15 @@
         </w:tc>
       </w:tr>
     </w:tbl>
-    <w:p/>
     <w:p>
       <w:pPr>
         <w:pStyle w:val="berschrift2"/>
       </w:pPr>
-      <w:bookmarkStart w:id="18" w:name="_Toc5618087"/>
+      <w:bookmarkStart w:id="19" w:name="_Toc5618087"/>
       <w:r>
         <w:t>Abnahmetest</w:t>
       </w:r>
-      <w:bookmarkEnd w:id="18"/>
+      <w:bookmarkEnd w:id="19"/>
     </w:p>
     <w:p>
       <w:r>
@@ -10139,11 +10109,11 @@
       <w:pPr>
         <w:pStyle w:val="berschrift1"/>
       </w:pPr>
-      <w:bookmarkStart w:id="19" w:name="_Toc5618088"/>
+      <w:bookmarkStart w:id="20" w:name="_Toc5618088"/>
       <w:r>
         <w:t>Index</w:t>
       </w:r>
-      <w:bookmarkEnd w:id="19"/>
+      <w:bookmarkEnd w:id="20"/>
     </w:p>
     <w:p>
       <w:pPr>
@@ -10674,8 +10644,6 @@
         </w:rPr>
         <w:fldChar w:fldCharType="end"/>
       </w:r>
-      <w:bookmarkStart w:id="20" w:name="_GoBack"/>
-      <w:bookmarkEnd w:id="20"/>
     </w:p>
     <w:sectPr>
       <w:type w:val="continuous"/>
@@ -15744,7 +15712,7 @@
 </file>
 
 <file path=customXml/itemProps1.xml><?xml version="1.0" encoding="utf-8"?>
-<ds:datastoreItem xmlns:ds="http://schemas.openxmlformats.org/officeDocument/2006/customXml" ds:itemID="{21E88BE1-58F3-4CBE-AD85-434EA0E24501}">
+<ds:datastoreItem xmlns:ds="http://schemas.openxmlformats.org/officeDocument/2006/customXml" ds:itemID="{9C41864D-9F20-4057-8802-33E2AD5F3866}">
   <ds:schemaRefs>
     <ds:schemaRef ds:uri="http://schemas.openxmlformats.org/officeDocument/2006/bibliography"/>
   </ds:schemaRefs>

</xml_diff>